<commit_message>
database context, form visual
</commit_message>
<xml_diff>
--- a/OLEKSII.HUDZISHEVSKYI.L4.docx
+++ b/OLEKSII.HUDZISHEVSKYI.L4.docx
@@ -1910,6 +1910,124 @@
       <w:pPr>
         <w:pStyle w:val="Nagwek1"/>
       </w:pPr>
+      <w:r>
+        <w:t>Przebieg ćwiczenia praktycznego</w:t>
+      </w:r>
+    </w:p>
+    <w:p>
+      <w:r>
+        <w:t xml:space="preserve">Wykorzystując danych (tabelę) wraz z danymi z poprzedniego laboratorium, zmodyfikować tabelę tak by zawierała dodatkowo 2 pola: ID,  Uwagi. Id ma być kluczem głównym w tabeli z opcją </w:t>
+      </w:r>
+      <w:proofErr w:type="spellStart"/>
+      <w:r>
+        <w:t>autoincreent</w:t>
+      </w:r>
+      <w:proofErr w:type="spellEnd"/>
+      <w:r>
+        <w:t xml:space="preserve"> a pole uwag polem </w:t>
+      </w:r>
+      <w:proofErr w:type="spellStart"/>
+      <w:r>
+        <w:t>Varchar</w:t>
+      </w:r>
+      <w:proofErr w:type="spellEnd"/>
+      <w:r>
+        <w:t xml:space="preserve">(200). Dodać tabele lokalizacji (mogą to być sklepy, biura inne miejsca), tabela ta ma zawierać następujące pola: ID, Nazwa, Opis, oraz dodatkowo ID odnoszące się do tabeli kodów pocztowych (klucz obcy).  Utworzyć projekt aplikacji </w:t>
+      </w:r>
+      <w:proofErr w:type="spellStart"/>
+      <w:r>
+        <w:t>WinForms</w:t>
+      </w:r>
+      <w:proofErr w:type="spellEnd"/>
+      <w:r>
+        <w:t xml:space="preserve">, dołączyć wymagane </w:t>
+      </w:r>
+      <w:proofErr w:type="spellStart"/>
+      <w:r>
+        <w:t>nugety</w:t>
+      </w:r>
+      <w:proofErr w:type="spellEnd"/>
+      <w:r>
+        <w:t xml:space="preserve"> EF oraz wykorzystując polecenie </w:t>
+      </w:r>
+      <w:proofErr w:type="spellStart"/>
+      <w:r>
+        <w:t>Scaffold</w:t>
+      </w:r>
+      <w:proofErr w:type="spellEnd"/>
+      <w:r>
+        <w:t xml:space="preserve"> utworzyć </w:t>
+      </w:r>
+      <w:proofErr w:type="spellStart"/>
+      <w:r>
+        <w:t>context</w:t>
+      </w:r>
+      <w:proofErr w:type="spellEnd"/>
+      <w:r>
+        <w:t xml:space="preserve"> bazy danych wraz z modelami klas. Stworzyć kontrolkę użytkownika, która pozwalać będzie na wyświetlenie oraz edycję danych (zmiana lub kasowanie), oraz zagnieżdżony </w:t>
+      </w:r>
+      <w:proofErr w:type="spellStart"/>
+      <w:r>
+        <w:t>DataGridView</w:t>
+      </w:r>
+      <w:proofErr w:type="spellEnd"/>
+      <w:r>
+        <w:t xml:space="preserve"> zawierający listę wpisów powiązanych, kontrolka ta jako parametr konstruktora ma przyjmować obiekt Kodu Pocztowego. Do projektu dodać formularz wyszukiwania z poprzedniego laboratorium rozbudowany o możliwość wyszukiwania również po uwagach oraz stworzyć </w:t>
+      </w:r>
+      <w:proofErr w:type="spellStart"/>
+      <w:r>
+        <w:t>Datagridview</w:t>
+      </w:r>
+      <w:proofErr w:type="spellEnd"/>
+      <w:r>
+        <w:t xml:space="preserve"> zawierający wszystkie spełniające kryteria wyszukiwania obiekty. Pod </w:t>
+      </w:r>
+      <w:proofErr w:type="spellStart"/>
+      <w:r>
+        <w:t>DataGridView</w:t>
+      </w:r>
+      <w:proofErr w:type="spellEnd"/>
+      <w:r>
+        <w:t xml:space="preserve"> dodać przycisk do edycji, jego kliknięcie ma wczytać z górnego </w:t>
+      </w:r>
+      <w:proofErr w:type="spellStart"/>
+      <w:r>
+        <w:t>DataGridView</w:t>
+      </w:r>
+      <w:proofErr w:type="spellEnd"/>
+      <w:r>
+        <w:t xml:space="preserve"> zaznaczoną linię (o ile jest jakaś zaznaczona) a w przypadku gdy żadna linia nie została wybrana ma wyświetlić stosowny komunikat, a następnie dynamicznie stworzyć obiekt kontrolki zawierający dany wpis, na tej kontrolce można będzie zmienić dane (nazwa ulicy, pole uwag, skasować, dodać lub edytować wpisy z tabeli lokalizacji przypisanych do danego kodu pocztowego). Kliknięcie przycisku akcji w kontrolce (kasowanie, edycja dla kodu pocztowego) powinno wyświetlić komunikat o rezultacie operacji (OK lub Error wraz z podaniem przyczyny), zamknąć kontrolkę (usunąć ją z ekranu) oraz odświeżyć dane w głównym oknie programu. W przypadku dodawania, edycji i kasowania lokalizacji przypisanych do kodu (zagnieżdżony </w:t>
+      </w:r>
+      <w:proofErr w:type="spellStart"/>
+      <w:r>
+        <w:t>DataGridView</w:t>
+      </w:r>
+      <w:proofErr w:type="spellEnd"/>
+      <w:r>
+        <w:t xml:space="preserve"> na kontrolce), powinno to się odbywać bezpośrednio w kontrolce. Zadbać o komunikację pomiędzy kontrolką a głównym oknem aplikacji, tak by „wiedziało ono” o tym, że wprowadzono jakiekolwiek zmiany i że lista w głównym oknie programu powinna </w:t>
+      </w:r>
+      <w:r>
+        <w:lastRenderedPageBreak/>
+        <w:t xml:space="preserve">zostać odświeżona – w celu tym wykorzystać zdarzenia, po utworzeniu kontrolki należy przypisać w formularzu głównym zdarzenie zdefiniowane w tejże kontrolce. Przeładowanie listy na głównym oknie aplikacji ma się odbywać tylko i wyłącznie jeżeli w trakcie pracy użytkownik wprowadzi jakiekolwiek zmiany – kontrolka zarejestrowała fakt edycji i zakomunikowała to w stosownym zdarzeniu. Oczywiście wszystkie wprowadzane zmiany mają być wykonywane na bazie danych. </w:t>
+      </w:r>
+    </w:p>
+    <w:p>
+      <w:r>
+        <w:t xml:space="preserve">Ze względu na to, że opis </w:t>
+      </w:r>
+      <w:proofErr w:type="spellStart"/>
+      <w:r>
+        <w:t>interface</w:t>
+      </w:r>
+      <w:proofErr w:type="spellEnd"/>
+      <w:r>
+        <w:t xml:space="preserve"> może być niezrozumiały, wszelkie wątpliwości zostaną wyjaśnione w trakcie trwania laboratorium, na którym to, prowadzący omówi wygląd GUI oraz rozmieszczenie elementów - przy tablicy. Prowadzący przewiduje, iż wszystkie pytania oraz szczegóły implementacyjne zostaną omówione w trakcie trwania zajęć laboratoryjnych, osoby obecne w trakcie trwania zajęć będą mogły się dodatkowo skonsultować zdalnie. W przypadku osób nieobecnych na zajęciach które uprzednio nie zgłosiły i usprawiedliwiły faktu nieobecności wsparcie to nie będzie możliwe. Możliwość konsultacji - jedynie dla studentów mających dobre usprawiedliwienie swej nieobecności. W wyjątkowym wypadku, do uznania prowadzącego, usprawiedliwienie nieobecności może nastąpić po zajęciach, ale zostanie zaakceptowane jedynie wtedy gdy będzie naprawdę zasadne. Informuję również, iż przez wzgląd na notoryczne zaniżanie frekwencji i niestawianie się na zajęciach, poziom kolejnych zadań laboratoryjnych będzie zdecydowanie zawyżony, przy podniesionej punktacji oraz przy konsultacjach zarezerwowanych jedynie dla osób obecnych na zajęciach lub też posiadających stosowne usprawiedliwienie swej nieobecności. Do sprawozdania należy OBOWIĄZKOWO dołączyć spakowany projekt aplikacji, zawierający wszystkie kody źródłowe.  </w:t>
+      </w:r>
+    </w:p>
+    <w:p>
+      <w:pPr>
+        <w:pStyle w:val="Nagwek1"/>
+      </w:pPr>
       <w:bookmarkStart w:id="5" w:name="_Toc133911129"/>
       <w:r>
         <w:t>Opracowani</w:t>
@@ -1926,6 +2044,456 @@
       <w:bookmarkEnd w:id="5"/>
     </w:p>
     <w:p>
+      <w:r>
+        <w:t xml:space="preserve">Wykorzystując danych (tabelę) wraz z danymi z poprzedniego laboratorium, zmodyfikować tabelę tak by zawierała dodatkowo 2 pola: ID,  Uwagi. Id ma być kluczem głównym w tabeli z opcją </w:t>
+      </w:r>
+      <w:proofErr w:type="spellStart"/>
+      <w:r>
+        <w:t>autoincreent</w:t>
+      </w:r>
+      <w:proofErr w:type="spellEnd"/>
+      <w:r>
+        <w:t xml:space="preserve"> a pole uwag polem </w:t>
+      </w:r>
+      <w:proofErr w:type="spellStart"/>
+      <w:r>
+        <w:t>Varchar</w:t>
+      </w:r>
+      <w:proofErr w:type="spellEnd"/>
+      <w:r>
+        <w:t xml:space="preserve">(200). </w:t>
+      </w:r>
+    </w:p>
+    <w:p>
+      <w:r>
+        <w:lastRenderedPageBreak/>
+        <w:drawing>
+          <wp:inline distT="0" distB="0" distL="0" distR="0" wp14:anchorId="21F2B40A" wp14:editId="4E0416C7">
+            <wp:extent cx="5760720" cy="3780155"/>
+            <wp:effectExtent l="0" t="0" r="0" b="0"/>
+            <wp:docPr id="1" name="Obraz 1"/>
+            <wp:cNvGraphicFramePr>
+              <a:graphicFrameLocks xmlns:a="http://schemas.openxmlformats.org/drawingml/2006/main" noChangeAspect="1"/>
+            </wp:cNvGraphicFramePr>
+            <a:graphic xmlns:a="http://schemas.openxmlformats.org/drawingml/2006/main">
+              <a:graphicData uri="http://schemas.openxmlformats.org/drawingml/2006/picture">
+                <pic:pic xmlns:pic="http://schemas.openxmlformats.org/drawingml/2006/picture">
+                  <pic:nvPicPr>
+                    <pic:cNvPr id="1" name=""/>
+                    <pic:cNvPicPr/>
+                  </pic:nvPicPr>
+                  <pic:blipFill>
+                    <a:blip r:embed="rId22"/>
+                    <a:stretch>
+                      <a:fillRect/>
+                    </a:stretch>
+                  </pic:blipFill>
+                  <pic:spPr>
+                    <a:xfrm>
+                      <a:off x="0" y="0"/>
+                      <a:ext cx="5760720" cy="3780155"/>
+                    </a:xfrm>
+                    <a:prstGeom prst="rect">
+                      <a:avLst/>
+                    </a:prstGeom>
+                  </pic:spPr>
+                </pic:pic>
+              </a:graphicData>
+            </a:graphic>
+          </wp:inline>
+        </w:drawing>
+      </w:r>
+    </w:p>
+    <w:p>
+      <w:r>
+        <w:t xml:space="preserve">Dodać tabele lokalizacji (mogą to być sklepy, biura inne miejsca), tabela ta ma zawierać następujące pola: ID, Nazwa, Opis, oraz dodatkowo ID odnoszące się do tabeli kodów pocztowych (klucz obcy).  </w:t>
+      </w:r>
+    </w:p>
+    <w:p>
+      <w:r>
+        <w:drawing>
+          <wp:inline distT="0" distB="0" distL="0" distR="0" wp14:anchorId="71616086" wp14:editId="42433827">
+            <wp:extent cx="5760720" cy="3740150"/>
+            <wp:effectExtent l="0" t="0" r="0" b="0"/>
+            <wp:docPr id="5" name="Obraz 5"/>
+            <wp:cNvGraphicFramePr>
+              <a:graphicFrameLocks xmlns:a="http://schemas.openxmlformats.org/drawingml/2006/main" noChangeAspect="1"/>
+            </wp:cNvGraphicFramePr>
+            <a:graphic xmlns:a="http://schemas.openxmlformats.org/drawingml/2006/main">
+              <a:graphicData uri="http://schemas.openxmlformats.org/drawingml/2006/picture">
+                <pic:pic xmlns:pic="http://schemas.openxmlformats.org/drawingml/2006/picture">
+                  <pic:nvPicPr>
+                    <pic:cNvPr id="1" name=""/>
+                    <pic:cNvPicPr/>
+                  </pic:nvPicPr>
+                  <pic:blipFill>
+                    <a:blip r:embed="rId23"/>
+                    <a:stretch>
+                      <a:fillRect/>
+                    </a:stretch>
+                  </pic:blipFill>
+                  <pic:spPr>
+                    <a:xfrm>
+                      <a:off x="0" y="0"/>
+                      <a:ext cx="5760720" cy="3740150"/>
+                    </a:xfrm>
+                    <a:prstGeom prst="rect">
+                      <a:avLst/>
+                    </a:prstGeom>
+                  </pic:spPr>
+                </pic:pic>
+              </a:graphicData>
+            </a:graphic>
+          </wp:inline>
+        </w:drawing>
+      </w:r>
+    </w:p>
+    <w:p>
+      <w:r>
+        <w:lastRenderedPageBreak/>
+        <w:t xml:space="preserve">Utworzyć projekt aplikacji </w:t>
+      </w:r>
+      <w:proofErr w:type="spellStart"/>
+      <w:r>
+        <w:t>WinForms</w:t>
+      </w:r>
+      <w:proofErr w:type="spellEnd"/>
+      <w:r>
+        <w:t xml:space="preserve">, dołączyć wymagane </w:t>
+      </w:r>
+      <w:proofErr w:type="spellStart"/>
+      <w:r>
+        <w:t>nugety</w:t>
+      </w:r>
+      <w:proofErr w:type="spellEnd"/>
+      <w:r>
+        <w:t xml:space="preserve"> EF oraz wykorzystując polecenie </w:t>
+      </w:r>
+      <w:proofErr w:type="spellStart"/>
+      <w:r>
+        <w:t>Scaffold</w:t>
+      </w:r>
+      <w:proofErr w:type="spellEnd"/>
+      <w:r>
+        <w:t xml:space="preserve"> utworzyć </w:t>
+      </w:r>
+      <w:proofErr w:type="spellStart"/>
+      <w:r>
+        <w:t>context</w:t>
+      </w:r>
+      <w:proofErr w:type="spellEnd"/>
+      <w:r>
+        <w:t xml:space="preserve"> bazy danych wraz z modelami klas. </w:t>
+      </w:r>
+    </w:p>
+    <w:p>
+      <w:r>
+        <w:drawing>
+          <wp:inline distT="0" distB="0" distL="0" distR="0" wp14:anchorId="199CA799" wp14:editId="79315047">
+            <wp:extent cx="5760720" cy="3132455"/>
+            <wp:effectExtent l="0" t="0" r="0" b="0"/>
+            <wp:docPr id="3" name="Obraz 3"/>
+            <wp:cNvGraphicFramePr>
+              <a:graphicFrameLocks xmlns:a="http://schemas.openxmlformats.org/drawingml/2006/main" noChangeAspect="1"/>
+            </wp:cNvGraphicFramePr>
+            <a:graphic xmlns:a="http://schemas.openxmlformats.org/drawingml/2006/main">
+              <a:graphicData uri="http://schemas.openxmlformats.org/drawingml/2006/picture">
+                <pic:pic xmlns:pic="http://schemas.openxmlformats.org/drawingml/2006/picture">
+                  <pic:nvPicPr>
+                    <pic:cNvPr id="1" name=""/>
+                    <pic:cNvPicPr/>
+                  </pic:nvPicPr>
+                  <pic:blipFill>
+                    <a:blip r:embed="rId24"/>
+                    <a:stretch>
+                      <a:fillRect/>
+                    </a:stretch>
+                  </pic:blipFill>
+                  <pic:spPr>
+                    <a:xfrm>
+                      <a:off x="0" y="0"/>
+                      <a:ext cx="5760720" cy="3132455"/>
+                    </a:xfrm>
+                    <a:prstGeom prst="rect">
+                      <a:avLst/>
+                    </a:prstGeom>
+                  </pic:spPr>
+                </pic:pic>
+              </a:graphicData>
+            </a:graphic>
+          </wp:inline>
+        </w:drawing>
+      </w:r>
+    </w:p>
+    <w:tbl>
+      <w:tblPr>
+        <w:tblStyle w:val="Tabela-Siatka"/>
+        <w:tblW w:w="0" w:type="auto"/>
+        <w:tblLook w:val="04A0" w:firstRow="1" w:lastRow="0" w:firstColumn="1" w:lastColumn="0" w:noHBand="0" w:noVBand="1"/>
+      </w:tblPr>
+      <w:tblGrid>
+        <w:gridCol w:w="9062"/>
+      </w:tblGrid>
+      <w:tr>
+        <w:tc>
+          <w:tcPr>
+            <w:tcW w:w="9062" w:type="dxa"/>
+          </w:tcPr>
+          <w:p>
+            <w:pPr>
+              <w:ind w:firstLine="0"/>
+            </w:pPr>
+            <w:proofErr w:type="spellStart"/>
+            <w:r>
+              <w:t>Install-Package</w:t>
+            </w:r>
+            <w:proofErr w:type="spellEnd"/>
+            <w:r>
+              <w:t xml:space="preserve"> Microsoft.EntityFrameworkCore</w:t>
+            </w:r>
+          </w:p>
+          <w:p>
+            <w:pPr>
+              <w:ind w:firstLine="0"/>
+            </w:pPr>
+            <w:proofErr w:type="spellStart"/>
+            <w:r>
+              <w:t>Install-Package</w:t>
+            </w:r>
+            <w:proofErr w:type="spellEnd"/>
+            <w:r>
+              <w:t xml:space="preserve"> </w:t>
+            </w:r>
+            <w:proofErr w:type="spellStart"/>
+            <w:r>
+              <w:t>Microsoft.EntityFrameworkCore.Relational</w:t>
+            </w:r>
+            <w:proofErr w:type="spellEnd"/>
+          </w:p>
+          <w:p>
+            <w:pPr>
+              <w:ind w:firstLine="0"/>
+            </w:pPr>
+            <w:proofErr w:type="spellStart"/>
+            <w:r>
+              <w:t>Install-Package</w:t>
+            </w:r>
+            <w:proofErr w:type="spellEnd"/>
+            <w:r>
+              <w:t xml:space="preserve"> Microsoft.EntityFrameworkCore.Abstractions</w:t>
+            </w:r>
+          </w:p>
+          <w:p>
+            <w:pPr>
+              <w:ind w:firstLine="0"/>
+            </w:pPr>
+            <w:proofErr w:type="spellStart"/>
+            <w:r>
+              <w:t>Install-Package</w:t>
+            </w:r>
+            <w:proofErr w:type="spellEnd"/>
+            <w:r>
+              <w:t xml:space="preserve"> Microsoft.EntityFrameworkCore.Design</w:t>
+            </w:r>
+          </w:p>
+          <w:p>
+            <w:pPr>
+              <w:ind w:firstLine="0"/>
+            </w:pPr>
+            <w:proofErr w:type="spellStart"/>
+            <w:r>
+              <w:t>Install-Package</w:t>
+            </w:r>
+            <w:proofErr w:type="spellEnd"/>
+            <w:r>
+              <w:t xml:space="preserve"> Microsoft.EntityFrameworkCore.Tools</w:t>
+            </w:r>
+          </w:p>
+          <w:p>
+            <w:pPr>
+              <w:ind w:firstLine="0"/>
+            </w:pPr>
+            <w:proofErr w:type="spellStart"/>
+            <w:r>
+              <w:t>Install-Package</w:t>
+            </w:r>
+            <w:proofErr w:type="spellEnd"/>
+            <w:r>
+              <w:t xml:space="preserve"> </w:t>
+            </w:r>
+            <w:proofErr w:type="spellStart"/>
+            <w:r>
+              <w:t>Microsoft.EntityFrameworkCore.Proxies</w:t>
+            </w:r>
+            <w:proofErr w:type="spellEnd"/>
+          </w:p>
+          <w:p>
+            <w:pPr>
+              <w:ind w:firstLine="0"/>
+            </w:pPr>
+            <w:proofErr w:type="spellStart"/>
+            <w:r>
+              <w:t>Install-Package</w:t>
+            </w:r>
+            <w:proofErr w:type="spellEnd"/>
+            <w:r>
+              <w:t xml:space="preserve"> Microsoft.EntityFrameworkCore.SqlServer</w:t>
+            </w:r>
+          </w:p>
+        </w:tc>
+      </w:tr>
+    </w:tbl>
+    <w:p/>
+    <w:tbl>
+      <w:tblPr>
+        <w:tblStyle w:val="Tabela-Siatka"/>
+        <w:tblW w:w="0" w:type="auto"/>
+        <w:tblLook w:val="04A0" w:firstRow="1" w:lastRow="0" w:firstColumn="1" w:lastColumn="0" w:noHBand="0" w:noVBand="1"/>
+      </w:tblPr>
+      <w:tblGrid>
+        <w:gridCol w:w="9062"/>
+      </w:tblGrid>
+      <w:tr>
+        <w:tc>
+          <w:tcPr>
+            <w:tcW w:w="9062" w:type="dxa"/>
+          </w:tcPr>
+          <w:p>
+            <w:pPr>
+              <w:ind w:firstLine="0"/>
+            </w:pPr>
+            <w:r>
+              <w:t>Scaffold-DbContext "Server=GORWPC0008\</w:t>
+            </w:r>
+            <w:proofErr w:type="spellStart"/>
+            <w:r>
+              <w:t>SQLDEVELOPER;Database</w:t>
+            </w:r>
+            <w:proofErr w:type="spellEnd"/>
+            <w:r>
+              <w:t>=AJPPABLAB4;User ID=Administrator;Password=cisco123!L;TrustServerCertificate=True;Encrypt=False" Microsoft.EntityFrameworkCore.SqlServer -OutputDir Models</w:t>
+            </w:r>
+          </w:p>
+        </w:tc>
+      </w:tr>
+    </w:tbl>
+    <w:p/>
+    <w:p>
+      <w:r>
+        <w:lastRenderedPageBreak/>
+        <w:drawing>
+          <wp:inline distT="0" distB="0" distL="0" distR="0" wp14:anchorId="707F9559" wp14:editId="3593901C">
+            <wp:extent cx="5760720" cy="2907665"/>
+            <wp:effectExtent l="0" t="0" r="0" b="6985"/>
+            <wp:docPr id="6" name="Obraz 6"/>
+            <wp:cNvGraphicFramePr>
+              <a:graphicFrameLocks xmlns:a="http://schemas.openxmlformats.org/drawingml/2006/main" noChangeAspect="1"/>
+            </wp:cNvGraphicFramePr>
+            <a:graphic xmlns:a="http://schemas.openxmlformats.org/drawingml/2006/main">
+              <a:graphicData uri="http://schemas.openxmlformats.org/drawingml/2006/picture">
+                <pic:pic xmlns:pic="http://schemas.openxmlformats.org/drawingml/2006/picture">
+                  <pic:nvPicPr>
+                    <pic:cNvPr id="1" name=""/>
+                    <pic:cNvPicPr/>
+                  </pic:nvPicPr>
+                  <pic:blipFill>
+                    <a:blip r:embed="rId25"/>
+                    <a:stretch>
+                      <a:fillRect/>
+                    </a:stretch>
+                  </pic:blipFill>
+                  <pic:spPr>
+                    <a:xfrm>
+                      <a:off x="0" y="0"/>
+                      <a:ext cx="5760720" cy="2907665"/>
+                    </a:xfrm>
+                    <a:prstGeom prst="rect">
+                      <a:avLst/>
+                    </a:prstGeom>
+                  </pic:spPr>
+                </pic:pic>
+              </a:graphicData>
+            </a:graphic>
+          </wp:inline>
+        </w:drawing>
+      </w:r>
+    </w:p>
+    <w:p>
+      <w:r>
+        <w:t xml:space="preserve">Stworzyć kontrolkę użytkownika, która pozwalać będzie na wyświetlenie oraz edycję danych (zmiana lub kasowanie), oraz zagnieżdżony </w:t>
+      </w:r>
+      <w:proofErr w:type="spellStart"/>
+      <w:r>
+        <w:t>DataGridView</w:t>
+      </w:r>
+      <w:proofErr w:type="spellEnd"/>
+      <w:r>
+        <w:t xml:space="preserve"> zawierający listę wpisów powiązanych, kontrolka ta jako parametr konstruktora ma przyjmować obiekt Kodu Pocztowego. </w:t>
+      </w:r>
+    </w:p>
+    <w:p/>
+    <w:p>
+      <w:r>
+        <w:t xml:space="preserve">Do projektu dodać formularz wyszukiwania z poprzedniego laboratorium rozbudowany o możliwość wyszukiwania również po uwagach oraz stworzyć </w:t>
+      </w:r>
+      <w:proofErr w:type="spellStart"/>
+      <w:r>
+        <w:t>Datagridview</w:t>
+      </w:r>
+      <w:proofErr w:type="spellEnd"/>
+      <w:r>
+        <w:t xml:space="preserve"> zawierający wszystkie spełniające kryteria wyszukiwania obiekty. </w:t>
+      </w:r>
+    </w:p>
+    <w:p>
+      <w:r>
+        <w:t xml:space="preserve">Pod </w:t>
+      </w:r>
+      <w:proofErr w:type="spellStart"/>
+      <w:r>
+        <w:t>DataGridView</w:t>
+      </w:r>
+      <w:proofErr w:type="spellEnd"/>
+      <w:r>
+        <w:t xml:space="preserve"> dodać przycisk do edycji, jego kliknięcie ma wczytać z górnego </w:t>
+      </w:r>
+      <w:proofErr w:type="spellStart"/>
+      <w:r>
+        <w:t>DataGridView</w:t>
+      </w:r>
+      <w:proofErr w:type="spellEnd"/>
+      <w:r>
+        <w:t xml:space="preserve"> zaznaczoną linię (o ile jest jakaś zaznaczona) a w przypadku gdy żadna linia nie została wybrana ma wyświetlić stosowny komunikat, a następnie dynamicznie stworzyć obiekt kontrolki zawierający dany wpis, na tej kontrolce można będzie zmienić dane (nazwa ulicy, pole uwag, skasować, dodać lub edytować wpisy z tabeli lokalizacji przypisanych do danego kodu pocztowego). </w:t>
+      </w:r>
+    </w:p>
+    <w:p>
+      <w:r>
+        <w:t xml:space="preserve">Kliknięcie przycisku akcji w kontrolce (kasowanie, edycja dla kodu pocztowego) powinno wyświetlić komunikat o rezultacie operacji (OK lub Error wraz z podaniem przyczyny), zamknąć kontrolkę (usunąć ją z ekranu) oraz odświeżyć dane w głównym oknie programu. W przypadku dodawania, edycji i kasowania lokalizacji przypisanych do kodu (zagnieżdżony </w:t>
+      </w:r>
+      <w:proofErr w:type="spellStart"/>
+      <w:r>
+        <w:t>DataGridView</w:t>
+      </w:r>
+      <w:proofErr w:type="spellEnd"/>
+      <w:r>
+        <w:t xml:space="preserve"> na kontrolce), powinno to się odbywać bezpośrednio w kontrolce. </w:t>
+      </w:r>
+    </w:p>
+    <w:p>
+      <w:r>
+        <w:t xml:space="preserve">Zadbać o komunikację pomiędzy kontrolką a głównym oknem aplikacji, tak by „wiedziało ono” o tym, że wprowadzono jakiekolwiek zmiany i że lista w głównym oknie programu </w:t>
+      </w:r>
+      <w:r>
+        <w:lastRenderedPageBreak/>
+        <w:t xml:space="preserve">powinna zostać odświeżona – w celu tym wykorzystać zdarzenia, po utworzeniu kontrolki należy przypisać w formularzu głównym zdarzenie zdefiniowane w tejże kontrolce. </w:t>
+      </w:r>
+    </w:p>
+    <w:p>
+      <w:r>
+        <w:t xml:space="preserve">Przeładowanie listy na głównym oknie aplikacji ma się odbywać tylko i wyłącznie jeżeli w trakcie pracy użytkownik wprowadzi jakiekolwiek zmiany – kontrolka zarejestrowała fakt edycji i zakomunikowała to w stosownym zdarzeniu. Oczywiście wszystkie wprowadzane zmiany mają być wykonywane na bazie danych. </w:t>
+      </w:r>
+    </w:p>
+    <w:p>
       <w:pPr>
         <w:pStyle w:val="Nagwek1"/>
       </w:pPr>
@@ -1934,116 +2502,6 @@
         <w:t>Wnioski</w:t>
       </w:r>
       <w:bookmarkEnd w:id="6"/>
-    </w:p>
-    <w:p>
-      <w:r>
-        <w:t xml:space="preserve">Wykorzystując danych (tabelę) wraz z danymi z poprzedniego laboratorium, zmodyfikować tabelę tak by zawierała dodatkowo 2 pola: ID,  Uwagi. Id ma być kluczem głównym w tabeli z opcją </w:t>
-      </w:r>
-      <w:proofErr w:type="spellStart"/>
-      <w:r>
-        <w:t>autoincreent</w:t>
-      </w:r>
-      <w:proofErr w:type="spellEnd"/>
-      <w:r>
-        <w:t xml:space="preserve"> a pole uwag polem </w:t>
-      </w:r>
-      <w:proofErr w:type="spellStart"/>
-      <w:r>
-        <w:t>Varchar</w:t>
-      </w:r>
-      <w:proofErr w:type="spellEnd"/>
-      <w:r>
-        <w:t xml:space="preserve">(200). Dodać tabele lokalizacji (mogą to być sklepy, biura inne miejsca), tabela ta ma zawierać następujące pola: ID, Nazwa, Opis, oraz dodatkowo ID odnoszące się do tabeli kodów pocztowych (klucz obcy).  Utworzyć projekt aplikacji </w:t>
-      </w:r>
-      <w:proofErr w:type="spellStart"/>
-      <w:r>
-        <w:t>WinForms</w:t>
-      </w:r>
-      <w:proofErr w:type="spellEnd"/>
-      <w:r>
-        <w:t xml:space="preserve">, dołączyć wymagane </w:t>
-      </w:r>
-      <w:proofErr w:type="spellStart"/>
-      <w:r>
-        <w:t>nugety</w:t>
-      </w:r>
-      <w:proofErr w:type="spellEnd"/>
-      <w:r>
-        <w:t xml:space="preserve"> EF oraz wykorzystując polecenie </w:t>
-      </w:r>
-      <w:proofErr w:type="spellStart"/>
-      <w:r>
-        <w:t>Scaffold</w:t>
-      </w:r>
-      <w:proofErr w:type="spellEnd"/>
-      <w:r>
-        <w:t xml:space="preserve"> utworzyć </w:t>
-      </w:r>
-      <w:proofErr w:type="spellStart"/>
-      <w:r>
-        <w:t>context</w:t>
-      </w:r>
-      <w:proofErr w:type="spellEnd"/>
-      <w:r>
-        <w:t xml:space="preserve"> bazy danych wraz z modelami klas. Stworzyć kontrolkę użytkownika, która pozwalać będzie na wyświetlenie oraz edycję danych (zmiana lub kasowanie), oraz zagnieżdżony </w:t>
-      </w:r>
-      <w:proofErr w:type="spellStart"/>
-      <w:r>
-        <w:t>DataGridView</w:t>
-      </w:r>
-      <w:proofErr w:type="spellEnd"/>
-      <w:r>
-        <w:t xml:space="preserve"> zawierający listę wpisów powiązanych, kontrolka ta jako parametr konstruktora ma przyjmować obiekt Kodu Pocztowego. Do projektu dodać formularz wyszukiwania z poprzedniego laboratorium rozbudowany o możliwość wyszukiwania również po uwagach oraz stworzyć </w:t>
-      </w:r>
-      <w:proofErr w:type="spellStart"/>
-      <w:r>
-        <w:t>Datagridview</w:t>
-      </w:r>
-      <w:proofErr w:type="spellEnd"/>
-      <w:r>
-        <w:t xml:space="preserve"> zawierający wszystkie spełniające kryteria wyszukiwania obiekty. Pod </w:t>
-      </w:r>
-      <w:proofErr w:type="spellStart"/>
-      <w:r>
-        <w:t>DataGridView</w:t>
-      </w:r>
-      <w:proofErr w:type="spellEnd"/>
-      <w:r>
-        <w:t xml:space="preserve"> dodać przycisk do edycji, jego kliknięcie ma wczytać z górnego </w:t>
-      </w:r>
-      <w:proofErr w:type="spellStart"/>
-      <w:r>
-        <w:t>DataGridView</w:t>
-      </w:r>
-      <w:proofErr w:type="spellEnd"/>
-      <w:r>
-        <w:t xml:space="preserve"> zaznaczoną linię (o ile jest jakaś zaznaczona) a w przypadku gdy żadna linia nie została wybrana ma wyświetlić stosowny komunikat, a następnie dynamicznie stworzyć obiekt kontrolki zawierający dany wpis, na tej kontrolce można będzie zmienić dane (nazwa ulicy, pole uwag, skasować, dodać lub edytować wpisy z tabeli lokalizacji przypisanych do danego kodu pocztowego). Kliknięcie przycisku akcji w kontrolce (kasowanie, edycja dla kodu pocztowego) powinno wyświetlić komunikat o rezultacie operacji (OK lub Error wraz z podaniem przyczyny), zamknąć kontrolkę (usunąć ją z ekranu) oraz odświeżyć dane w głównym oknie programu. W przypadku dodawania, edycji i kasowania lokalizacji przypisanych do kodu (zagnieżdżony </w:t>
-      </w:r>
-      <w:proofErr w:type="spellStart"/>
-      <w:r>
-        <w:t>DataGridView</w:t>
-      </w:r>
-      <w:proofErr w:type="spellEnd"/>
-      <w:r>
-        <w:t xml:space="preserve"> na kontrolce), powinno to się odbywać bezpośrednio w kontrolce. </w:t>
-      </w:r>
-      <w:r>
-        <w:lastRenderedPageBreak/>
-        <w:t xml:space="preserve">Zadbać o komunikację pomiędzy kontrolką a głównym oknem aplikacji, tak by „wiedziało ono” o tym, że wprowadzono jakiekolwiek zmiany i że lista w głównym oknie programu powinna zostać odświeżona – w celu tym wykorzystać zdarzenia, po utworzeniu kontrolki należy przypisać w formularzu głównym zdarzenie zdefiniowane w tejże kontrolce. Przeładowanie listy na głównym oknie aplikacji ma się odbywać tylko i wyłącznie jeżeli w trakcie pracy użytkownik wprowadzi jakiekolwiek zmiany – kontrolka zarejestrowała fakt edycji i zakomunikowała to w stosownym zdarzeniu. Oczywiście wszystkie wprowadzane zmiany mają być wykonywane na bazie danych. </w:t>
-      </w:r>
-    </w:p>
-    <w:p>
-      <w:r>
-        <w:t xml:space="preserve">Ze względu na to, że opis </w:t>
-      </w:r>
-      <w:proofErr w:type="spellStart"/>
-      <w:r>
-        <w:t>interface</w:t>
-      </w:r>
-      <w:proofErr w:type="spellEnd"/>
-      <w:r>
-        <w:t xml:space="preserve"> może być niezrozumiały, wszelkie wątpliwości zostaną wyjaśnione w trakcie trwania laboratorium, na którym to, prowadzący omówi wygląd GUI oraz rozmieszczenie elementów - przy tablicy. Prowadzący przewiduje, iż wszystkie pytania oraz szczegóły implementacyjne zostaną omówione w trakcie trwania zajęć laboratoryjnych, osoby obecne w trakcie trwania zajęć będą mogły się dodatkowo skonsultować zdalnie. W przypadku osób nieobecnych na zajęciach które uprzednio nie zgłosiły i usprawiedliwiły faktu nieobecności wsparcie to nie będzie możliwe. Możliwość konsultacji - jedynie dla studentów mających dobre usprawiedliwienie swej nieobecności. W wyjątkowym wypadku, do uznania prowadzącego, usprawiedliwienie nieobecności może nastąpić po zajęciach, ale zostanie zaakceptowane jedynie wtedy gdy będzie naprawdę zasadne. Informuję również, iż przez wzgląd na notoryczne zaniżanie frekwencji i niestawianie się na zajęciach, poziom kolejnych zadań laboratoryjnych będzie zdecydowanie zawyżony, przy podniesionej punktacji oraz przy konsultacjach zarezerwowanych jedynie dla osób obecnych na zajęciach lub też posiadających stosowne usprawiedliwienie swej nieobecności. Do sprawozdania należy OBOWIĄZKOWO dołączyć spakowany projekt aplikacji, zawierający wszystkie kody źródłowe.  </w:t>
-      </w:r>
     </w:p>
     <w:p>
       <w:pPr>
@@ -2192,7 +2650,7 @@
         </w:rPr>
         <w:t>[</w:t>
       </w:r>
-      <w:hyperlink r:id="rId22" w:history="1">
+      <w:hyperlink r:id="rId26" w:history="1">
         <w:r>
           <w:rPr>
             <w:rStyle w:val="Hipercze"/>
@@ -2247,7 +2705,7 @@
         </w:rPr>
         <w:t>Entity Framework Core Series [</w:t>
       </w:r>
-      <w:hyperlink r:id="rId23" w:history="1">
+      <w:hyperlink r:id="rId27" w:history="1">
         <w:r>
           <w:rPr>
             <w:rStyle w:val="Hipercze"/>
@@ -2351,7 +2809,6 @@
         <w:rPr>
           <w:lang w:val="en-US"/>
         </w:rPr>
-        <w:lastRenderedPageBreak/>
         <w:t>Tytuł</w:t>
       </w:r>
       <w:proofErr w:type="spellEnd"/>
@@ -2427,15 +2884,53 @@
           <w:noProof/>
         </w:rPr>
       </w:pPr>
-      <w:r>
+      <w:fldSimple w:instr=" TOC \h \z \c &quot;Rysunek&quot; ">
+        <w:r>
+          <w:rPr>
+            <w:b/>
+            <w:bCs/>
+            <w:noProof/>
+          </w:rPr>
+          <w:t>Nie można odnaleźć pozycji dla spisu ilustracji.</w:t>
+        </w:r>
+      </w:fldSimple>
+    </w:p>
+    <w:p>
+      <w:pPr>
+        <w:pStyle w:val="Nagwek1"/>
+        <w:rPr>
+          <w:noProof/>
+        </w:rPr>
+      </w:pPr>
+      <w:bookmarkStart w:id="10" w:name="_Toc133911133"/>
+      <w:r>
+        <w:rPr>
+          <w:bCs/>
+          <w:noProof/>
+        </w:rPr>
+        <w:t>Spis snippetów</w:t>
+      </w:r>
+      <w:bookmarkEnd w:id="10"/>
+      <w:r>
+        <w:rPr>
+          <w:noProof/>
+        </w:rPr>
         <w:fldChar w:fldCharType="begin"/>
       </w:r>
       <w:r>
-        <w:instrText xml:space="preserve"> TOC \h \z \c "Rysunek" </w:instrText>
-      </w:r>
-      <w:r>
+        <w:rPr>
+          <w:noProof/>
+        </w:rPr>
+        <w:instrText xml:space="preserve"> TOC \h \z \c "Snippet" </w:instrText>
+      </w:r>
+      <w:r>
+        <w:rPr>
+          <w:noProof/>
+        </w:rPr>
         <w:fldChar w:fldCharType="separate"/>
       </w:r>
+    </w:p>
+    <w:p>
       <w:r>
         <w:rPr>
           <w:b/>
@@ -2446,68 +2941,15 @@
       </w:r>
       <w:r>
         <w:rPr>
-          <w:b/>
-          <w:bCs/>
           <w:noProof/>
         </w:rPr>
         <w:fldChar w:fldCharType="end"/>
       </w:r>
     </w:p>
-    <w:p>
-      <w:pPr>
-        <w:pStyle w:val="Nagwek1"/>
-        <w:rPr>
-          <w:noProof/>
-        </w:rPr>
-      </w:pPr>
-      <w:bookmarkStart w:id="10" w:name="_Toc133911133"/>
-      <w:r>
-        <w:rPr>
-          <w:bCs/>
-          <w:noProof/>
-        </w:rPr>
-        <w:t>Spis snippetów</w:t>
-      </w:r>
-      <w:bookmarkEnd w:id="10"/>
-      <w:r>
-        <w:rPr>
-          <w:noProof/>
-        </w:rPr>
-        <w:fldChar w:fldCharType="begin"/>
-      </w:r>
-      <w:r>
-        <w:rPr>
-          <w:noProof/>
-        </w:rPr>
-        <w:instrText xml:space="preserve"> TOC \h \z \c "Snippet" </w:instrText>
-      </w:r>
-      <w:r>
-        <w:rPr>
-          <w:noProof/>
-        </w:rPr>
-        <w:fldChar w:fldCharType="separate"/>
-      </w:r>
-    </w:p>
-    <w:p>
-      <w:r>
-        <w:rPr>
-          <w:b/>
-          <w:bCs/>
-          <w:noProof/>
-        </w:rPr>
-        <w:t>Nie można odnaleźć pozycji dla spisu ilustracji.</w:t>
-      </w:r>
-      <w:r>
-        <w:rPr>
-          <w:noProof/>
-        </w:rPr>
-        <w:fldChar w:fldCharType="end"/>
-      </w:r>
-    </w:p>
     <w:sectPr>
-      <w:headerReference w:type="default" r:id="rId24"/>
-      <w:footerReference w:type="default" r:id="rId25"/>
-      <w:footerReference w:type="first" r:id="rId26"/>
+      <w:headerReference w:type="default" r:id="rId28"/>
+      <w:footerReference w:type="default" r:id="rId29"/>
+      <w:footerReference w:type="first" r:id="rId30"/>
       <w:pgSz w:w="11906" w:h="16838" w:code="9"/>
       <w:pgMar w:top="851" w:right="1417" w:bottom="1417" w:left="1417" w:header="709" w:footer="709" w:gutter="0"/>
       <w:cols w:space="708"/>
@@ -3458,15 +3900,6 @@
   </w:num>
   <w:num w:numId="8" w16cid:durableId="1879274214">
     <w:abstractNumId w:val="1"/>
-    <w:lvlOverride w:ilvl="0"/>
-    <w:lvlOverride w:ilvl="1"/>
-    <w:lvlOverride w:ilvl="2"/>
-    <w:lvlOverride w:ilvl="3"/>
-    <w:lvlOverride w:ilvl="4"/>
-    <w:lvlOverride w:ilvl="5"/>
-    <w:lvlOverride w:ilvl="6"/>
-    <w:lvlOverride w:ilvl="7"/>
-    <w:lvlOverride w:ilvl="8"/>
   </w:num>
   <w:numIdMacAtCleanup w:val="6"/>
 </w:numbering>
@@ -3870,7 +4303,7 @@
   <w:style w:type="paragraph" w:default="1" w:styleId="Normalny">
     <w:name w:val="Normal"/>
     <w:qFormat/>
-    <w:rsid w:val="00E92B64"/>
+    <w:rsid w:val="00AC2437"/>
     <w:pPr>
       <w:spacing w:line="360" w:lineRule="auto"/>
       <w:ind w:firstLine="425"/>

</xml_diff>

<commit_message>
add screenshots to elaboration
</commit_message>
<xml_diff>
--- a/OLEKSII.HUDZISHEVSKYI.L4.docx
+++ b/OLEKSII.HUDZISHEVSKYI.L4.docx
@@ -2066,6 +2066,9 @@
     </w:p>
     <w:p>
       <w:r>
+        <w:rPr>
+          <w:noProof/>
+        </w:rPr>
         <w:lastRenderedPageBreak/>
         <w:drawing>
           <wp:inline distT="0" distB="0" distL="0" distR="0" wp14:anchorId="21F2B40A" wp14:editId="4E0416C7">
@@ -2111,6 +2114,9 @@
     </w:p>
     <w:p>
       <w:r>
+        <w:rPr>
+          <w:noProof/>
+        </w:rPr>
         <w:drawing>
           <wp:inline distT="0" distB="0" distL="0" distR="0" wp14:anchorId="71616086" wp14:editId="42433827">
             <wp:extent cx="5760720" cy="3740150"/>
@@ -2188,6 +2194,9 @@
     </w:p>
     <w:p>
       <w:r>
+        <w:rPr>
+          <w:noProof/>
+        </w:rPr>
         <w:drawing>
           <wp:inline distT="0" distB="0" distL="0" distR="0" wp14:anchorId="199CA799" wp14:editId="79315047">
             <wp:extent cx="5760720" cy="3132455"/>
@@ -2380,6 +2389,9 @@
     <w:p/>
     <w:p>
       <w:r>
+        <w:rPr>
+          <w:noProof/>
+        </w:rPr>
         <w:lastRenderedPageBreak/>
         <w:drawing>
           <wp:inline distT="0" distB="0" distL="0" distR="0" wp14:anchorId="707F9559" wp14:editId="3593901C">
@@ -2431,7 +2443,6 @@
         <w:t xml:space="preserve"> zawierający listę wpisów powiązanych, kontrolka ta jako parametr konstruktora ma przyjmować obiekt Kodu Pocztowego. </w:t>
       </w:r>
     </w:p>
-    <w:p/>
     <w:p>
       <w:r>
         <w:t xml:space="preserve">Do projektu dodać formularz wyszukiwania z poprzedniego laboratorium rozbudowany o możliwość wyszukiwania również po uwagach oraz stworzyć </w:t>
@@ -2447,6 +2458,46 @@
     </w:p>
     <w:p>
       <w:r>
+        <w:lastRenderedPageBreak/>
+        <w:drawing>
+          <wp:inline distT="0" distB="0" distL="0" distR="0" wp14:anchorId="64D51728" wp14:editId="2C14720B">
+            <wp:extent cx="5760720" cy="4355465"/>
+            <wp:effectExtent l="0" t="0" r="0" b="6985"/>
+            <wp:docPr id="4" name="Obraz 4"/>
+            <wp:cNvGraphicFramePr>
+              <a:graphicFrameLocks xmlns:a="http://schemas.openxmlformats.org/drawingml/2006/main" noChangeAspect="1"/>
+            </wp:cNvGraphicFramePr>
+            <a:graphic xmlns:a="http://schemas.openxmlformats.org/drawingml/2006/main">
+              <a:graphicData uri="http://schemas.openxmlformats.org/drawingml/2006/picture">
+                <pic:pic xmlns:pic="http://schemas.openxmlformats.org/drawingml/2006/picture">
+                  <pic:nvPicPr>
+                    <pic:cNvPr id="1" name=""/>
+                    <pic:cNvPicPr/>
+                  </pic:nvPicPr>
+                  <pic:blipFill>
+                    <a:blip r:embed="rId26"/>
+                    <a:stretch>
+                      <a:fillRect/>
+                    </a:stretch>
+                  </pic:blipFill>
+                  <pic:spPr>
+                    <a:xfrm>
+                      <a:off x="0" y="0"/>
+                      <a:ext cx="5760720" cy="4355465"/>
+                    </a:xfrm>
+                    <a:prstGeom prst="rect">
+                      <a:avLst/>
+                    </a:prstGeom>
+                  </pic:spPr>
+                </pic:pic>
+              </a:graphicData>
+            </a:graphic>
+          </wp:inline>
+        </w:drawing>
+      </w:r>
+    </w:p>
+    <w:p>
+      <w:r>
         <w:t xml:space="preserve">Pod </w:t>
       </w:r>
       <w:proofErr w:type="spellStart"/>
@@ -2481,16 +2532,292 @@
     </w:p>
     <w:p>
       <w:r>
-        <w:t xml:space="preserve">Zadbać o komunikację pomiędzy kontrolką a głównym oknem aplikacji, tak by „wiedziało ono” o tym, że wprowadzono jakiekolwiek zmiany i że lista w głównym oknie programu </w:t>
-      </w:r>
+        <w:t xml:space="preserve">Zadbać o komunikację pomiędzy kontrolką a głównym oknem aplikacji, tak by „wiedziało ono” o tym, że wprowadzono jakiekolwiek zmiany i że lista w głównym oknie programu powinna zostać odświeżona – w celu tym wykorzystać zdarzenia, po utworzeniu kontrolki należy przypisać w formularzu głównym zdarzenie zdefiniowane w tejże kontrolce. </w:t>
+      </w:r>
+    </w:p>
+    <w:p>
       <w:r>
         <w:lastRenderedPageBreak/>
-        <w:t xml:space="preserve">powinna zostać odświeżona – w celu tym wykorzystać zdarzenia, po utworzeniu kontrolki należy przypisać w formularzu głównym zdarzenie zdefiniowane w tejże kontrolce. </w:t>
-      </w:r>
-    </w:p>
-    <w:p>
-      <w:r>
         <w:t xml:space="preserve">Przeładowanie listy na głównym oknie aplikacji ma się odbywać tylko i wyłącznie jeżeli w trakcie pracy użytkownik wprowadzi jakiekolwiek zmiany – kontrolka zarejestrowała fakt edycji i zakomunikowała to w stosownym zdarzeniu. Oczywiście wszystkie wprowadzane zmiany mają być wykonywane na bazie danych. </w:t>
+      </w:r>
+    </w:p>
+    <w:p>
+      <w:r>
+        <w:drawing>
+          <wp:inline distT="0" distB="0" distL="0" distR="0" wp14:anchorId="7DEA73C3" wp14:editId="434EC5E4">
+            <wp:extent cx="5760720" cy="4399280"/>
+            <wp:effectExtent l="0" t="0" r="0" b="1270"/>
+            <wp:docPr id="7" name="Obraz 7"/>
+            <wp:cNvGraphicFramePr>
+              <a:graphicFrameLocks xmlns:a="http://schemas.openxmlformats.org/drawingml/2006/main" noChangeAspect="1"/>
+            </wp:cNvGraphicFramePr>
+            <a:graphic xmlns:a="http://schemas.openxmlformats.org/drawingml/2006/main">
+              <a:graphicData uri="http://schemas.openxmlformats.org/drawingml/2006/picture">
+                <pic:pic xmlns:pic="http://schemas.openxmlformats.org/drawingml/2006/picture">
+                  <pic:nvPicPr>
+                    <pic:cNvPr id="1" name=""/>
+                    <pic:cNvPicPr/>
+                  </pic:nvPicPr>
+                  <pic:blipFill>
+                    <a:blip r:embed="rId27"/>
+                    <a:stretch>
+                      <a:fillRect/>
+                    </a:stretch>
+                  </pic:blipFill>
+                  <pic:spPr>
+                    <a:xfrm>
+                      <a:off x="0" y="0"/>
+                      <a:ext cx="5760720" cy="4399280"/>
+                    </a:xfrm>
+                    <a:prstGeom prst="rect">
+                      <a:avLst/>
+                    </a:prstGeom>
+                  </pic:spPr>
+                </pic:pic>
+              </a:graphicData>
+            </a:graphic>
+          </wp:inline>
+        </w:drawing>
+      </w:r>
+    </w:p>
+    <w:p>
+      <w:r>
+        <w:lastRenderedPageBreak/>
+        <w:drawing>
+          <wp:inline distT="0" distB="0" distL="0" distR="0" wp14:anchorId="710B8EC0" wp14:editId="1D8C00F7">
+            <wp:extent cx="5760720" cy="4378960"/>
+            <wp:effectExtent l="0" t="0" r="0" b="2540"/>
+            <wp:docPr id="9" name="Obraz 9"/>
+            <wp:cNvGraphicFramePr>
+              <a:graphicFrameLocks xmlns:a="http://schemas.openxmlformats.org/drawingml/2006/main" noChangeAspect="1"/>
+            </wp:cNvGraphicFramePr>
+            <a:graphic xmlns:a="http://schemas.openxmlformats.org/drawingml/2006/main">
+              <a:graphicData uri="http://schemas.openxmlformats.org/drawingml/2006/picture">
+                <pic:pic xmlns:pic="http://schemas.openxmlformats.org/drawingml/2006/picture">
+                  <pic:nvPicPr>
+                    <pic:cNvPr id="1" name=""/>
+                    <pic:cNvPicPr/>
+                  </pic:nvPicPr>
+                  <pic:blipFill>
+                    <a:blip r:embed="rId28"/>
+                    <a:stretch>
+                      <a:fillRect/>
+                    </a:stretch>
+                  </pic:blipFill>
+                  <pic:spPr>
+                    <a:xfrm>
+                      <a:off x="0" y="0"/>
+                      <a:ext cx="5760720" cy="4378960"/>
+                    </a:xfrm>
+                    <a:prstGeom prst="rect">
+                      <a:avLst/>
+                    </a:prstGeom>
+                  </pic:spPr>
+                </pic:pic>
+              </a:graphicData>
+            </a:graphic>
+          </wp:inline>
+        </w:drawing>
+      </w:r>
+    </w:p>
+    <w:p>
+      <w:r>
+        <w:lastRenderedPageBreak/>
+        <w:drawing>
+          <wp:inline distT="0" distB="0" distL="0" distR="0" wp14:anchorId="6AE0D566" wp14:editId="3E177533">
+            <wp:extent cx="5760720" cy="4364990"/>
+            <wp:effectExtent l="0" t="0" r="0" b="0"/>
+            <wp:docPr id="10" name="Obraz 10"/>
+            <wp:cNvGraphicFramePr>
+              <a:graphicFrameLocks xmlns:a="http://schemas.openxmlformats.org/drawingml/2006/main" noChangeAspect="1"/>
+            </wp:cNvGraphicFramePr>
+            <a:graphic xmlns:a="http://schemas.openxmlformats.org/drawingml/2006/main">
+              <a:graphicData uri="http://schemas.openxmlformats.org/drawingml/2006/picture">
+                <pic:pic xmlns:pic="http://schemas.openxmlformats.org/drawingml/2006/picture">
+                  <pic:nvPicPr>
+                    <pic:cNvPr id="1" name=""/>
+                    <pic:cNvPicPr/>
+                  </pic:nvPicPr>
+                  <pic:blipFill>
+                    <a:blip r:embed="rId29"/>
+                    <a:stretch>
+                      <a:fillRect/>
+                    </a:stretch>
+                  </pic:blipFill>
+                  <pic:spPr>
+                    <a:xfrm>
+                      <a:off x="0" y="0"/>
+                      <a:ext cx="5760720" cy="4364990"/>
+                    </a:xfrm>
+                    <a:prstGeom prst="rect">
+                      <a:avLst/>
+                    </a:prstGeom>
+                  </pic:spPr>
+                </pic:pic>
+              </a:graphicData>
+            </a:graphic>
+          </wp:inline>
+        </w:drawing>
+      </w:r>
+    </w:p>
+    <w:p>
+      <w:r>
+        <w:lastRenderedPageBreak/>
+        <w:drawing>
+          <wp:inline distT="0" distB="0" distL="0" distR="0" wp14:anchorId="549472C5" wp14:editId="2C91455C">
+            <wp:extent cx="5760720" cy="4382770"/>
+            <wp:effectExtent l="0" t="0" r="0" b="0"/>
+            <wp:docPr id="11" name="Obraz 11"/>
+            <wp:cNvGraphicFramePr>
+              <a:graphicFrameLocks xmlns:a="http://schemas.openxmlformats.org/drawingml/2006/main" noChangeAspect="1"/>
+            </wp:cNvGraphicFramePr>
+            <a:graphic xmlns:a="http://schemas.openxmlformats.org/drawingml/2006/main">
+              <a:graphicData uri="http://schemas.openxmlformats.org/drawingml/2006/picture">
+                <pic:pic xmlns:pic="http://schemas.openxmlformats.org/drawingml/2006/picture">
+                  <pic:nvPicPr>
+                    <pic:cNvPr id="1" name=""/>
+                    <pic:cNvPicPr/>
+                  </pic:nvPicPr>
+                  <pic:blipFill>
+                    <a:blip r:embed="rId30"/>
+                    <a:stretch>
+                      <a:fillRect/>
+                    </a:stretch>
+                  </pic:blipFill>
+                  <pic:spPr>
+                    <a:xfrm>
+                      <a:off x="0" y="0"/>
+                      <a:ext cx="5760720" cy="4382770"/>
+                    </a:xfrm>
+                    <a:prstGeom prst="rect">
+                      <a:avLst/>
+                    </a:prstGeom>
+                  </pic:spPr>
+                </pic:pic>
+              </a:graphicData>
+            </a:graphic>
+          </wp:inline>
+        </w:drawing>
+      </w:r>
+    </w:p>
+    <w:p>
+      <w:r>
+        <w:lastRenderedPageBreak/>
+        <w:drawing>
+          <wp:inline distT="0" distB="0" distL="0" distR="0" wp14:anchorId="7567184D" wp14:editId="372C6FD1">
+            <wp:extent cx="5760720" cy="4378960"/>
+            <wp:effectExtent l="0" t="0" r="0" b="2540"/>
+            <wp:docPr id="12" name="Obraz 12"/>
+            <wp:cNvGraphicFramePr>
+              <a:graphicFrameLocks xmlns:a="http://schemas.openxmlformats.org/drawingml/2006/main" noChangeAspect="1"/>
+            </wp:cNvGraphicFramePr>
+            <a:graphic xmlns:a="http://schemas.openxmlformats.org/drawingml/2006/main">
+              <a:graphicData uri="http://schemas.openxmlformats.org/drawingml/2006/picture">
+                <pic:pic xmlns:pic="http://schemas.openxmlformats.org/drawingml/2006/picture">
+                  <pic:nvPicPr>
+                    <pic:cNvPr id="1" name=""/>
+                    <pic:cNvPicPr/>
+                  </pic:nvPicPr>
+                  <pic:blipFill>
+                    <a:blip r:embed="rId31"/>
+                    <a:stretch>
+                      <a:fillRect/>
+                    </a:stretch>
+                  </pic:blipFill>
+                  <pic:spPr>
+                    <a:xfrm>
+                      <a:off x="0" y="0"/>
+                      <a:ext cx="5760720" cy="4378960"/>
+                    </a:xfrm>
+                    <a:prstGeom prst="rect">
+                      <a:avLst/>
+                    </a:prstGeom>
+                  </pic:spPr>
+                </pic:pic>
+              </a:graphicData>
+            </a:graphic>
+          </wp:inline>
+        </w:drawing>
+      </w:r>
+    </w:p>
+    <w:p>
+      <w:r>
+        <w:lastRenderedPageBreak/>
+        <w:drawing>
+          <wp:inline distT="0" distB="0" distL="0" distR="0" wp14:anchorId="7256ED96" wp14:editId="141B7AEC">
+            <wp:extent cx="5760720" cy="4374515"/>
+            <wp:effectExtent l="0" t="0" r="0" b="6985"/>
+            <wp:docPr id="13" name="Obraz 13"/>
+            <wp:cNvGraphicFramePr>
+              <a:graphicFrameLocks xmlns:a="http://schemas.openxmlformats.org/drawingml/2006/main" noChangeAspect="1"/>
+            </wp:cNvGraphicFramePr>
+            <a:graphic xmlns:a="http://schemas.openxmlformats.org/drawingml/2006/main">
+              <a:graphicData uri="http://schemas.openxmlformats.org/drawingml/2006/picture">
+                <pic:pic xmlns:pic="http://schemas.openxmlformats.org/drawingml/2006/picture">
+                  <pic:nvPicPr>
+                    <pic:cNvPr id="1" name=""/>
+                    <pic:cNvPicPr/>
+                  </pic:nvPicPr>
+                  <pic:blipFill>
+                    <a:blip r:embed="rId32"/>
+                    <a:stretch>
+                      <a:fillRect/>
+                    </a:stretch>
+                  </pic:blipFill>
+                  <pic:spPr>
+                    <a:xfrm>
+                      <a:off x="0" y="0"/>
+                      <a:ext cx="5760720" cy="4374515"/>
+                    </a:xfrm>
+                    <a:prstGeom prst="rect">
+                      <a:avLst/>
+                    </a:prstGeom>
+                  </pic:spPr>
+                </pic:pic>
+              </a:graphicData>
+            </a:graphic>
+          </wp:inline>
+        </w:drawing>
+      </w:r>
+    </w:p>
+    <w:p>
+      <w:r>
+        <w:lastRenderedPageBreak/>
+        <w:drawing>
+          <wp:inline distT="0" distB="0" distL="0" distR="0" wp14:anchorId="6BA8C5CC" wp14:editId="2D7C2381">
+            <wp:extent cx="5760720" cy="4371975"/>
+            <wp:effectExtent l="0" t="0" r="0" b="9525"/>
+            <wp:docPr id="14" name="Obraz 14"/>
+            <wp:cNvGraphicFramePr>
+              <a:graphicFrameLocks xmlns:a="http://schemas.openxmlformats.org/drawingml/2006/main" noChangeAspect="1"/>
+            </wp:cNvGraphicFramePr>
+            <a:graphic xmlns:a="http://schemas.openxmlformats.org/drawingml/2006/main">
+              <a:graphicData uri="http://schemas.openxmlformats.org/drawingml/2006/picture">
+                <pic:pic xmlns:pic="http://schemas.openxmlformats.org/drawingml/2006/picture">
+                  <pic:nvPicPr>
+                    <pic:cNvPr id="1" name=""/>
+                    <pic:cNvPicPr/>
+                  </pic:nvPicPr>
+                  <pic:blipFill>
+                    <a:blip r:embed="rId33"/>
+                    <a:stretch>
+                      <a:fillRect/>
+                    </a:stretch>
+                  </pic:blipFill>
+                  <pic:spPr>
+                    <a:xfrm>
+                      <a:off x="0" y="0"/>
+                      <a:ext cx="5760720" cy="4371975"/>
+                    </a:xfrm>
+                    <a:prstGeom prst="rect">
+                      <a:avLst/>
+                    </a:prstGeom>
+                  </pic:spPr>
+                </pic:pic>
+              </a:graphicData>
+            </a:graphic>
+          </wp:inline>
+        </w:drawing>
       </w:r>
     </w:p>
     <w:p>
@@ -2650,7 +2977,7 @@
         </w:rPr>
         <w:t>[</w:t>
       </w:r>
-      <w:hyperlink r:id="rId26" w:history="1">
+      <w:hyperlink r:id="rId34" w:history="1">
         <w:r>
           <w:rPr>
             <w:rStyle w:val="Hipercze"/>
@@ -2705,7 +3032,7 @@
         </w:rPr>
         <w:t>Entity Framework Core Series [</w:t>
       </w:r>
-      <w:hyperlink r:id="rId27" w:history="1">
+      <w:hyperlink r:id="rId35" w:history="1">
         <w:r>
           <w:rPr>
             <w:rStyle w:val="Hipercze"/>
@@ -2908,6 +3235,7 @@
           <w:bCs/>
           <w:noProof/>
         </w:rPr>
+        <w:lastRenderedPageBreak/>
         <w:t>Spis snippetów</w:t>
       </w:r>
       <w:bookmarkEnd w:id="10"/>
@@ -2947,9 +3275,9 @@
       </w:r>
     </w:p>
     <w:sectPr>
-      <w:headerReference w:type="default" r:id="rId28"/>
-      <w:footerReference w:type="default" r:id="rId29"/>
-      <w:footerReference w:type="first" r:id="rId30"/>
+      <w:headerReference w:type="default" r:id="rId36"/>
+      <w:footerReference w:type="default" r:id="rId37"/>
+      <w:footerReference w:type="first" r:id="rId38"/>
       <w:pgSz w:w="11906" w:h="16838" w:code="9"/>
       <w:pgMar w:top="851" w:right="1417" w:bottom="1417" w:left="1417" w:header="709" w:footer="709" w:gutter="0"/>
       <w:cols w:space="708"/>

</xml_diff>